<commit_message>
final submission before uploading the project
</commit_message>
<xml_diff>
--- a/Data Column Summary.docx
+++ b/Data Column Summary.docx
@@ -347,7 +347,10 @@
         <w:t>:</w:t>
       </w:r>
       <w:r>
-        <w:t xml:space="preserve"> The time at which this price was reported on Yahoo Finance (I think?).</w:t>
+        <w:t xml:space="preserve"> The time at which this price was reported on Yahoo Finance</w:t>
+      </w:r>
+      <w:r>
+        <w:t>.</w:t>
       </w:r>
     </w:p>
     <w:sectPr>

</xml_diff>